<commit_message>
add throwing exception in service when given image is null objetc
</commit_message>
<xml_diff>
--- a/document.docx
+++ b/document.docx
@@ -174,7 +174,13 @@
     </w:p>
     <w:p>
       <w:pPr>
-        <w:jc w:val="center"/>
+        <w:pStyle w:val="ListParagraph"/>
+        <w:numPr>
+          <w:ilvl w:val="0"/>
+          <w:numId w:val="2"/>
+        </w:numPr>
+        <w:ind w:firstLineChars="0"/>
+        <w:jc w:val="left"/>
         <w:rPr>
           <w:rFonts w:hint="eastAsia"/>
           <w:lang w:val="sv-SE"/>
@@ -194,6 +200,92 @@
 <file path=word/numbering.xml><?xml version="1.0" encoding="utf-8"?>
 <w:numbering xmlns:wpc="http://schemas.microsoft.com/office/word/2010/wordprocessingCanvas" xmlns:cx="http://schemas.microsoft.com/office/drawing/2014/chartex" xmlns:cx1="http://schemas.microsoft.com/office/drawing/2015/9/8/chartex" xmlns:cx2="http://schemas.microsoft.com/office/drawing/2015/10/21/chartex" xmlns:cx3="http://schemas.microsoft.com/office/drawing/2016/5/9/chartex" xmlns:cx4="http://schemas.microsoft.com/office/drawing/2016/5/10/chartex" xmlns:cx5="http://schemas.microsoft.com/office/drawing/2016/5/11/chartex" xmlns:cx6="http://schemas.microsoft.com/office/drawing/2016/5/12/chartex" xmlns:cx7="http://schemas.microsoft.com/office/drawing/2016/5/13/chartex" xmlns:cx8="http://schemas.microsoft.com/office/drawing/2016/5/14/chartex" xmlns:mc="http://schemas.openxmlformats.org/markup-compatibility/2006" xmlns:aink="http://schemas.microsoft.com/office/drawing/2016/ink" xmlns:am3d="http://schemas.microsoft.com/office/drawing/2017/model3d" xmlns:o="urn:schemas-microsoft-com:office:office" xmlns:oel="http://schemas.microsoft.com/office/2019/extlst" xmlns:r="http://schemas.openxmlformats.org/officeDocument/2006/relationships" xmlns:m="http://schemas.openxmlformats.org/officeDocument/2006/math" xmlns:v="urn:schemas-microsoft-com:vml" xmlns:wp14="http://schemas.microsoft.com/office/word/2010/wordprocessingDrawing" xmlns:wp="http://schemas.openxmlformats.org/drawingml/2006/wordprocessingDrawing" xmlns:w10="urn:schemas-microsoft-com:office:word" xmlns:w="http://schemas.openxmlformats.org/wordprocessingml/2006/main" xmlns:w14="http://schemas.microsoft.com/office/word/2010/wordml" xmlns:w15="http://schemas.microsoft.com/office/word/2012/wordml" xmlns:w16cex="http://schemas.microsoft.com/office/word/2018/wordml/cex" xmlns:w16cid="http://schemas.microsoft.com/office/word/2016/wordml/cid" xmlns:w16="http://schemas.microsoft.com/office/word/2018/wordml" xmlns:w16sdtdh="http://schemas.microsoft.com/office/word/2020/wordml/sdtdatahash" xmlns:w16se="http://schemas.microsoft.com/office/word/2015/wordml/symex" xmlns:wpg="http://schemas.microsoft.com/office/word/2010/wordprocessingGroup" xmlns:wpi="http://schemas.microsoft.com/office/word/2010/wordprocessingInk" xmlns:wne="http://schemas.microsoft.com/office/word/2006/wordml" xmlns:wps="http://schemas.microsoft.com/office/word/2010/wordprocessingShape" mc:Ignorable="w14 w15 w16se w16cid w16 w16cex w16sdtdh wp14">
   <w:abstractNum w:abstractNumId="0" w15:restartNumberingAfterBreak="0">
+    <w:nsid w:val="5E634173"/>
+    <w:multiLevelType w:val="multilevel"/>
+    <w:tmpl w:val="0409001D"/>
+    <w:lvl w:ilvl="0">
+      <w:start w:val="1"/>
+      <w:numFmt w:val="decimal"/>
+      <w:lvlText w:val="%1"/>
+      <w:lvlJc w:val="left"/>
+      <w:pPr>
+        <w:ind w:left="425" w:hanging="425"/>
+      </w:pPr>
+    </w:lvl>
+    <w:lvl w:ilvl="1">
+      <w:start w:val="1"/>
+      <w:numFmt w:val="decimal"/>
+      <w:lvlText w:val="%1.%2"/>
+      <w:lvlJc w:val="left"/>
+      <w:pPr>
+        <w:ind w:left="992" w:hanging="567"/>
+      </w:pPr>
+    </w:lvl>
+    <w:lvl w:ilvl="2">
+      <w:start w:val="1"/>
+      <w:numFmt w:val="decimal"/>
+      <w:lvlText w:val="%1.%2.%3"/>
+      <w:lvlJc w:val="left"/>
+      <w:pPr>
+        <w:ind w:left="1418" w:hanging="567"/>
+      </w:pPr>
+    </w:lvl>
+    <w:lvl w:ilvl="3">
+      <w:start w:val="1"/>
+      <w:numFmt w:val="decimal"/>
+      <w:lvlText w:val="%1.%2.%3.%4"/>
+      <w:lvlJc w:val="left"/>
+      <w:pPr>
+        <w:ind w:left="1984" w:hanging="708"/>
+      </w:pPr>
+    </w:lvl>
+    <w:lvl w:ilvl="4">
+      <w:start w:val="1"/>
+      <w:numFmt w:val="decimal"/>
+      <w:lvlText w:val="%1.%2.%3.%4.%5"/>
+      <w:lvlJc w:val="left"/>
+      <w:pPr>
+        <w:ind w:left="2551" w:hanging="850"/>
+      </w:pPr>
+    </w:lvl>
+    <w:lvl w:ilvl="5">
+      <w:start w:val="1"/>
+      <w:numFmt w:val="decimal"/>
+      <w:lvlText w:val="%1.%2.%3.%4.%5.%6"/>
+      <w:lvlJc w:val="left"/>
+      <w:pPr>
+        <w:ind w:left="3260" w:hanging="1134"/>
+      </w:pPr>
+    </w:lvl>
+    <w:lvl w:ilvl="6">
+      <w:start w:val="1"/>
+      <w:numFmt w:val="decimal"/>
+      <w:lvlText w:val="%1.%2.%3.%4.%5.%6.%7"/>
+      <w:lvlJc w:val="left"/>
+      <w:pPr>
+        <w:ind w:left="3827" w:hanging="1276"/>
+      </w:pPr>
+    </w:lvl>
+    <w:lvl w:ilvl="7">
+      <w:start w:val="1"/>
+      <w:numFmt w:val="decimal"/>
+      <w:lvlText w:val="%1.%2.%3.%4.%5.%6.%7.%8"/>
+      <w:lvlJc w:val="left"/>
+      <w:pPr>
+        <w:ind w:left="4394" w:hanging="1418"/>
+      </w:pPr>
+    </w:lvl>
+    <w:lvl w:ilvl="8">
+      <w:start w:val="1"/>
+      <w:numFmt w:val="decimal"/>
+      <w:lvlText w:val="%1.%2.%3.%4.%5.%6.%7.%8.%9"/>
+      <w:lvlJc w:val="left"/>
+      <w:pPr>
+        <w:ind w:left="5102" w:hanging="1700"/>
+      </w:pPr>
+    </w:lvl>
+  </w:abstractNum>
+  <w:abstractNum w:abstractNumId="1" w15:restartNumberingAfterBreak="0">
     <w:nsid w:val="706A6442"/>
     <w:multiLevelType w:val="multilevel"/>
     <w:tmpl w:val="FB6267A6"/>
@@ -343,6 +435,9 @@
     </w:lvl>
   </w:abstractNum>
   <w:num w:numId="1" w16cid:durableId="1359702998">
+    <w:abstractNumId w:val="1"/>
+  </w:num>
+  <w:num w:numId="2" w16cid:durableId="96875201">
     <w:abstractNumId w:val="0"/>
   </w:num>
 </w:numbering>
@@ -841,6 +936,16 @@
       <w:shd w:val="clear" w:color="auto" w:fill="E1DFDD"/>
     </w:rPr>
   </w:style>
+  <w:style w:type="paragraph" w:styleId="ListParagraph">
+    <w:name w:val="List Paragraph"/>
+    <w:basedOn w:val="Normal"/>
+    <w:uiPriority w:val="34"/>
+    <w:qFormat/>
+    <w:rsid w:val="000E184C"/>
+    <w:pPr>
+      <w:ind w:firstLineChars="200" w:firstLine="420"/>
+    </w:pPr>
+  </w:style>
 </w:styles>
 </file>
 

</xml_diff>